<commit_message>
Update 7/3/2024 4:54AM EST
Updates as of 4:54AM EST on 7/3/2024.
</commit_message>
<xml_diff>
--- a/MIND CONTROL/MOVEMENT ERROR PREVENTION/20240703 - MCE123, Inc. - Movement Error Prevention Security Systems - v1.0.2.1.docx
+++ b/MIND CONTROL/MOVEMENT ERROR PREVENTION/20240703 - MCE123, Inc. - Movement Error Prevention Security Systems - v1.0.2.1.docx
@@ -264,7 +264,7 @@
           <w:sz w:val="28"/>
           <w:szCs w:val="28"/>
         </w:rPr>
-        <w:t>7/3/2024 4:49:29 AM</w:t>
+        <w:t>7/3/2024 4:53:22 AM</w:t>
       </w:r>
     </w:p>
     <w:p>
@@ -518,6 +518,136 @@
         <w:rPr>
           <w:u w:val="single"/>
         </w:rPr>
+        <w:t>INVOLUNTARY</w:t>
+      </w:r>
+      <w:r>
+        <w:rPr>
+          <w:u w:val="single"/>
+        </w:rPr>
+        <w:t xml:space="preserve"> MOVEMENT ERROR</w:t>
+      </w:r>
+      <w:r>
+        <w:rPr>
+          <w:u w:val="single"/>
+        </w:rPr>
+        <w:t xml:space="preserve"> PREVENTION SECURITY SYSTEMS</w:t>
+      </w:r>
+      <w:r>
+        <w:t xml:space="preserve"> (</w:t>
+      </w:r>
+      <w:r>
+        <w:rPr>
+          <w:b/>
+          <w:bCs/>
+        </w:rPr>
+        <w:t>2024</w:t>
+      </w:r>
+      <w:r>
+        <w:t xml:space="preserve">) – </w:t>
+      </w:r>
+      <w:r>
+        <w:rPr>
+          <w:b/>
+          <w:bCs/>
+          <w:color w:val="7030A0"/>
+        </w:rPr>
+        <w:t>ENSURES</w:t>
+      </w:r>
+      <w:r>
+        <w:t xml:space="preserve"> </w:t>
+      </w:r>
+      <w:r>
+        <w:rPr>
+          <w:b/>
+          <w:bCs/>
+          <w:color w:val="0070C0"/>
+        </w:rPr>
+        <w:t>THAT</w:t>
+      </w:r>
+      <w:r>
+        <w:t xml:space="preserve"> </w:t>
+      </w:r>
+      <w:r>
+        <w:rPr>
+          <w:b/>
+          <w:bCs/>
+          <w:color w:val="FF0000"/>
+        </w:rPr>
+        <w:t xml:space="preserve">ANY </w:t>
+      </w:r>
+      <w:r>
+        <w:rPr>
+          <w:b/>
+          <w:bCs/>
+          <w:color w:val="FF0000"/>
+        </w:rPr>
+        <w:t>INVOLUNTARY</w:t>
+      </w:r>
+      <w:r>
+        <w:rPr>
+          <w:b/>
+          <w:bCs/>
+          <w:color w:val="FF0000"/>
+        </w:rPr>
+        <w:t xml:space="preserve"> MOVEMENT ERROR</w:t>
+      </w:r>
+      <w:r>
+        <w:t xml:space="preserve"> </w:t>
+      </w:r>
+      <w:r>
+        <w:rPr>
+          <w:b/>
+          <w:bCs/>
+          <w:color w:val="C00000"/>
+        </w:rPr>
+        <w:t>NEVER</w:t>
+      </w:r>
+      <w:r>
+        <w:t xml:space="preserve"> </w:t>
+      </w:r>
+      <w:proofErr w:type="gramStart"/>
+      <w:r>
+        <w:rPr>
+          <w:b/>
+          <w:bCs/>
+          <w:color w:val="7030A0"/>
+        </w:rPr>
+        <w:t>OCCURS</w:t>
+      </w:r>
+      <w:r>
+        <w:t xml:space="preserve">,   </w:t>
+      </w:r>
+      <w:proofErr w:type="gramEnd"/>
+      <w:r>
+        <w:t xml:space="preserve">                                                                         </w:t>
+      </w:r>
+      <w:r>
+        <w:rPr>
+          <w:b/>
+          <w:bCs/>
+          <w:color w:val="00B0F0"/>
+        </w:rPr>
+        <w:t>IMPLICITLY-EXPLICITLY GLOBALLY DEFINED</w:t>
+      </w:r>
+      <w:r>
+        <w:t>.</w:t>
+      </w:r>
+    </w:p>
+    <w:p>
+      <w:pPr>
+        <w:ind w:left="720" w:hanging="360"/>
+        <w:jc w:val="both"/>
+      </w:pPr>
+      <w:r>
+        <w:rPr>
+          <w:u w:val="single"/>
+        </w:rPr>
+        <w:t xml:space="preserve">AUTONOMOUS </w:t>
+      </w:r>
+      <w:r>
+        <w:rPr>
+          <w:u w:val="single"/>
+        </w:rPr>
         <w:t xml:space="preserve">MISSING </w:t>
       </w:r>
       <w:r>
@@ -627,6 +757,7 @@
       <w:r>
         <w:t xml:space="preserve"> </w:t>
       </w:r>
+      <w:proofErr w:type="gramStart"/>
       <w:r>
         <w:rPr>
           <w:b/>
@@ -637,6 +768,13 @@
       </w:r>
       <w:r>
         <w:t xml:space="preserve">, </w:t>
+      </w:r>
+      <w:r>
+        <w:t xml:space="preserve">  </w:t>
+      </w:r>
+      <w:proofErr w:type="gramEnd"/>
+      <w:r>
+        <w:t xml:space="preserve">                                                                         </w:t>
       </w:r>
       <w:r>
         <w:rPr>
@@ -2632,6 +2770,7 @@
       </w:rPr>
       <w:t xml:space="preserve"> </w:t>
     </w:r>
+    <w:proofErr w:type="gramStart"/>
     <w:r>
       <w:rPr>
         <w:b/>
@@ -2657,7 +2796,16 @@
         <w:color w:val="000000" w:themeColor="text1"/>
         <w:sz w:val="18"/>
       </w:rPr>
-      <w:t xml:space="preserve">             Company </w:t>
+      <w:t xml:space="preserve">  </w:t>
+    </w:r>
+    <w:proofErr w:type="gramEnd"/>
+    <w:r>
+      <w:rPr>
+        <w:i/>
+        <w:color w:val="000000" w:themeColor="text1"/>
+        <w:sz w:val="18"/>
+      </w:rPr>
+      <w:t xml:space="preserve">           Company </w:t>
     </w:r>
     <w:r>
       <w:rPr>

</xml_diff>